<commit_message>
Update Estrategia y Readme.txt
</commit_message>
<xml_diff>
--- a/Estretegia.docx
+++ b/Estretegia.docx
@@ -581,8 +581,30 @@
                                       <w:szCs w:val="28"/>
                                     </w:rPr>
                                     <w:tab/>
-                                    <w:t>XXXXXX-X</w:t>
                                   </w:r>
+                                  <w:bookmarkStart w:id="0" w:name="_Hlk12818421"/>
+                                  <w:r>
+                                    <w:rPr>
+                                      <w:sz w:val="28"/>
+                                      <w:szCs w:val="28"/>
+                                    </w:rPr>
+                                    <w:t>158962</w:t>
+                                  </w:r>
+                                  <w:r>
+                                    <w:rPr>
+                                      <w:sz w:val="28"/>
+                                      <w:szCs w:val="28"/>
+                                    </w:rPr>
+                                    <w:t>-</w:t>
+                                  </w:r>
+                                  <w:r>
+                                    <w:rPr>
+                                      <w:sz w:val="28"/>
+                                      <w:szCs w:val="28"/>
+                                    </w:rPr>
+                                    <w:t>3</w:t>
+                                  </w:r>
+                                  <w:bookmarkEnd w:id="0"/>
                                 </w:p>
                                 <w:p>
                                   <w:pPr>
@@ -1215,8 +1237,30 @@
                                 <w:szCs w:val="28"/>
                               </w:rPr>
                               <w:tab/>
-                              <w:t>XXXXXX-X</w:t>
                             </w:r>
+                            <w:bookmarkStart w:id="1" w:name="_Hlk12818421"/>
+                            <w:r>
+                              <w:rPr>
+                                <w:sz w:val="28"/>
+                                <w:szCs w:val="28"/>
+                              </w:rPr>
+                              <w:t>158962</w:t>
+                            </w:r>
+                            <w:r>
+                              <w:rPr>
+                                <w:sz w:val="28"/>
+                                <w:szCs w:val="28"/>
+                              </w:rPr>
+                              <w:t>-</w:t>
+                            </w:r>
+                            <w:r>
+                              <w:rPr>
+                                <w:sz w:val="28"/>
+                                <w:szCs w:val="28"/>
+                              </w:rPr>
+                              <w:t>3</w:t>
+                            </w:r>
+                            <w:bookmarkEnd w:id="1"/>
                           </w:p>
                           <w:p>
                             <w:pPr>
@@ -1538,7 +1582,12 @@
         <w:t xml:space="preserve">, Guillermo - </w:t>
       </w:r>
       <w:r>
-        <w:t>¿?</w:t>
+        <w:t>158962</w:t>
+      </w:r>
+      <w:bookmarkStart w:id="2" w:name="_GoBack"/>
+      <w:bookmarkEnd w:id="2"/>
+      <w:r>
+        <w:t>3</w:t>
       </w:r>
     </w:p>
     <w:p>
@@ -1553,11 +1602,11 @@
       <w:pPr>
         <w:pStyle w:val="Ttulo1"/>
       </w:pPr>
-      <w:bookmarkStart w:id="0" w:name="_Toc12659086"/>
+      <w:bookmarkStart w:id="3" w:name="_Toc12659086"/>
       <w:r>
         <w:t>Estrategia.pdf</w:t>
       </w:r>
-      <w:bookmarkEnd w:id="0"/>
+      <w:bookmarkEnd w:id="3"/>
     </w:p>
     <w:p>
       <w:pPr>
@@ -1640,10 +1689,8 @@
             <w:rPr>
               <w:lang w:val="es-ES"/>
             </w:rPr>
-            <w:t>Indice</w:t>
+            <w:t>Índice</w:t>
           </w:r>
-          <w:bookmarkStart w:id="1" w:name="_GoBack"/>
-          <w:bookmarkEnd w:id="1"/>
         </w:p>
         <w:p>
           <w:pPr>
@@ -1947,12 +1994,12 @@
       <w:pPr>
         <w:pStyle w:val="Ttulo1"/>
       </w:pPr>
-      <w:bookmarkStart w:id="2" w:name="_Toc12659087"/>
+      <w:bookmarkStart w:id="4" w:name="_Toc12659087"/>
       <w:r>
         <w:lastRenderedPageBreak/>
         <w:t>DER</w:t>
       </w:r>
-      <w:bookmarkEnd w:id="2"/>
+      <w:bookmarkEnd w:id="4"/>
     </w:p>
     <w:p>
       <w:r>
@@ -2013,11 +2060,11 @@
       <w:pPr>
         <w:pStyle w:val="Ttulo1"/>
       </w:pPr>
-      <w:bookmarkStart w:id="3" w:name="_Toc12659088"/>
+      <w:bookmarkStart w:id="5" w:name="_Toc12659088"/>
       <w:r>
         <w:t>Desarrollo</w:t>
       </w:r>
-      <w:bookmarkEnd w:id="3"/>
+      <w:bookmarkEnd w:id="5"/>
     </w:p>
     <w:p>
       <w:r>
@@ -2258,11 +2305,11 @@
       <w:pPr>
         <w:pStyle w:val="Ttulo1"/>
       </w:pPr>
-      <w:bookmarkStart w:id="4" w:name="_Toc12659089"/>
+      <w:bookmarkStart w:id="6" w:name="_Toc12659089"/>
       <w:r>
         <w:t>Decisiones de diseño</w:t>
       </w:r>
-      <w:bookmarkEnd w:id="4"/>
+      <w:bookmarkEnd w:id="6"/>
     </w:p>
     <w:p/>
     <w:p>
@@ -2336,7 +2383,6 @@
         <w:t xml:space="preserve"> todos los pasajes que estén involucrados en dicho crucero se cancelen de forma automática.</w:t>
       </w:r>
     </w:p>
-    <w:p/>
     <w:p>
       <w:pPr>
         <w:rPr>
@@ -2344,43 +2390,58 @@
           <w:iCs/>
         </w:rPr>
       </w:pPr>
-      <w:r>
+    </w:p>
+    <w:p>
+      <w:pPr>
         <w:rPr>
           <w:i/>
           <w:iCs/>
         </w:rPr>
-        <w:t xml:space="preserve">Al momento de dar de </w:t>
-      </w:r>
+      </w:pPr>
       <w:r>
         <w:rPr>
           <w:i/>
           <w:iCs/>
         </w:rPr>
-        <w:t>ALTA</w:t>
+        <w:t xml:space="preserve">Al momento de dar de </w:t>
       </w:r>
       <w:r>
         <w:rPr>
           <w:i/>
           <w:iCs/>
         </w:rPr>
-        <w:t xml:space="preserve"> un </w:t>
+        <w:t>ALTA</w:t>
       </w:r>
       <w:r>
         <w:rPr>
           <w:i/>
           <w:iCs/>
         </w:rPr>
-        <w:t>C</w:t>
+        <w:t xml:space="preserve"> un </w:t>
       </w:r>
       <w:r>
         <w:rPr>
           <w:i/>
           <w:iCs/>
         </w:rPr>
+        <w:t>C</w:t>
+      </w:r>
+      <w:r>
+        <w:rPr>
+          <w:i/>
+          <w:iCs/>
+        </w:rPr>
         <w:t>rucero, cuándo se eligen la cantidad de cabinas con sus respectivos servicios, sólo se puede agregar un tipo de servicio por piso, con la intención de simplificar la manipulación de los datos y su representación en las vistas.</w:t>
       </w:r>
     </w:p>
-    <w:p/>
+    <w:p>
+      <w:pPr>
+        <w:rPr>
+          <w:i/>
+          <w:iCs/>
+        </w:rPr>
+      </w:pPr>
+    </w:p>
     <w:p>
       <w:pPr>
         <w:rPr>
@@ -3304,7 +3365,6 @@
   <w:style w:type="character" w:default="1" w:styleId="Fuentedeprrafopredeter">
     <w:name w:val="Default Paragraph Font"/>
     <w:uiPriority w:val="1"/>
-    <w:semiHidden/>
     <w:unhideWhenUsed/>
   </w:style>
   <w:style w:type="table" w:default="1" w:styleId="Tablanormal">
@@ -3777,7 +3837,7 @@
 </file>
 
 <file path=customXml/itemProps1.xml><?xml version="1.0" encoding="utf-8"?>
-<ds:datastoreItem xmlns:ds="http://schemas.openxmlformats.org/officeDocument/2006/customXml" ds:itemID="{45C22AAC-33AE-4412-9EC9-823D8E4F860B}">
+<ds:datastoreItem xmlns:ds="http://schemas.openxmlformats.org/officeDocument/2006/customXml" ds:itemID="{7988686D-9BF6-4922-9765-B529A611EC69}">
   <ds:schemaRefs>
     <ds:schemaRef ds:uri="http://schemas.openxmlformats.org/officeDocument/2006/bibliography"/>
   </ds:schemaRefs>

</xml_diff>